<commit_message>
no more mybinder references + excel
</commit_message>
<xml_diff>
--- a/busi_448_teaching_manual.docx
+++ b/busi_448_teaching_manual.docx
@@ -1,6 +1,6 @@
 
 <file path=word/document.xml><?xml version="1.0" encoding="utf-8"?>
-<w:document xmlns:wpc="http://schemas.microsoft.com/office/word/2010/wordprocessingCanvas" xmlns:cx="http://schemas.microsoft.com/office/drawing/2014/chartex" xmlns:cx1="http://schemas.microsoft.com/office/drawing/2015/9/8/chartex" xmlns:cx2="http://schemas.microsoft.com/office/drawing/2015/10/21/chartex" xmlns:cx3="http://schemas.microsoft.com/office/drawing/2016/5/9/chartex" xmlns:cx4="http://schemas.microsoft.com/office/drawing/2016/5/10/chartex" xmlns:cx5="http://schemas.microsoft.com/office/drawing/2016/5/11/chartex" xmlns:cx6="http://schemas.microsoft.com/office/drawing/2016/5/12/chartex" xmlns:cx7="http://schemas.microsoft.com/office/drawing/2016/5/13/chartex" xmlns:cx8="http://schemas.microsoft.com/office/drawing/2016/5/14/chartex" xmlns:mc="http://schemas.openxmlformats.org/markup-compatibility/2006" xmlns:aink="http://schemas.microsoft.com/office/drawing/2016/ink" xmlns:am3d="http://schemas.microsoft.com/office/drawing/2017/model3d" xmlns:o="urn:schemas-microsoft-com:office:office" xmlns:oel="http://schemas.microsoft.com/office/2019/extlst" xmlns:r="http://schemas.openxmlformats.org/officeDocument/2006/relationships" xmlns:m="http://schemas.openxmlformats.org/officeDocument/2006/math" xmlns:v="urn:schemas-microsoft-com:vml" xmlns:wp14="http://schemas.microsoft.com/office/word/2010/wordprocessingDrawing" xmlns:wp="http://schemas.openxmlformats.org/drawingml/2006/wordprocessingDrawing" xmlns:w10="urn:schemas-microsoft-com:office:word" xmlns:w="http://schemas.openxmlformats.org/wordprocessingml/2006/main" xmlns:w14="http://schemas.microsoft.com/office/word/2010/wordml" xmlns:w15="http://schemas.microsoft.com/office/word/2012/wordml" xmlns:w16cex="http://schemas.microsoft.com/office/word/2018/wordml/cex" xmlns:w16cid="http://schemas.microsoft.com/office/word/2016/wordml/cid" xmlns:w16="http://schemas.microsoft.com/office/word/2018/wordml" xmlns:w16du="http://schemas.microsoft.com/office/word/2023/wordml/word16du" xmlns:w16sdtdh="http://schemas.microsoft.com/office/word/2020/wordml/sdtdatahash" xmlns:w16sdtfl="http://schemas.microsoft.com/office/word/2024/wordml/sdtformatlock" xmlns:w16se="http://schemas.microsoft.com/office/word/2015/wordml/symex" xmlns:wpg="http://schemas.microsoft.com/office/word/2010/wordprocessingGroup" xmlns:wpi="http://schemas.microsoft.com/office/word/2010/wordprocessingInk" xmlns:wne="http://schemas.microsoft.com/office/word/2006/wordml" xmlns:wps="http://schemas.microsoft.com/office/word/2010/wordprocessingShape" mc:Ignorable="w14 w15 w16se w16cid w16 w16cex w16sdtdh w16sdtfl w16du wp14">
+<w:document xmlns:wpc="http://schemas.microsoft.com/office/word/2010/wordprocessingCanvas" xmlns:cx="http://schemas.microsoft.com/office/drawing/2014/chartex" xmlns:cx1="http://schemas.microsoft.com/office/drawing/2015/9/8/chartex" xmlns:cx2="http://schemas.microsoft.com/office/drawing/2015/10/21/chartex" xmlns:cx3="http://schemas.microsoft.com/office/drawing/2016/5/9/chartex" xmlns:cx4="http://schemas.microsoft.com/office/drawing/2016/5/10/chartex" xmlns:cx5="http://schemas.microsoft.com/office/drawing/2016/5/11/chartex" xmlns:cx6="http://schemas.microsoft.com/office/drawing/2016/5/12/chartex" xmlns:cx7="http://schemas.microsoft.com/office/drawing/2016/5/13/chartex" xmlns:cx8="http://schemas.microsoft.com/office/drawing/2016/5/14/chartex" xmlns:mc="http://schemas.openxmlformats.org/markup-compatibility/2006" xmlns:aink="http://schemas.microsoft.com/office/drawing/2016/ink" xmlns:am3d="http://schemas.microsoft.com/office/drawing/2017/model3d" xmlns:o="urn:schemas-microsoft-com:office:office" xmlns:oel="http://schemas.microsoft.com/office/2019/extlst" xmlns:r="http://schemas.openxmlformats.org/officeDocument/2006/relationships" xmlns:m="http://schemas.openxmlformats.org/officeDocument/2006/math" xmlns:v="urn:schemas-microsoft-com:vml" xmlns:wp14="http://schemas.microsoft.com/office/word/2010/wordprocessingDrawing" xmlns:wp="http://schemas.openxmlformats.org/drawingml/2006/wordprocessingDrawing" xmlns:w10="urn:schemas-microsoft-com:office:word" xmlns:w="http://schemas.openxmlformats.org/wordprocessingml/2006/main" xmlns:w14="http://schemas.microsoft.com/office/word/2010/wordml" xmlns:w15="http://schemas.microsoft.com/office/word/2012/wordml" xmlns:w16cex="http://schemas.microsoft.com/office/word/2018/wordml/cex" xmlns:w16cid="http://schemas.microsoft.com/office/word/2016/wordml/cid" xmlns:w16="http://schemas.microsoft.com/office/word/2018/wordml" xmlns:w16du="http://schemas.microsoft.com/office/word/2023/wordml/word16du" xmlns:w16sdtdh="http://schemas.microsoft.com/office/word/2020/wordml/sdtdatahash" xmlns:w16se="http://schemas.microsoft.com/office/word/2015/wordml/symex" xmlns:wpg="http://schemas.microsoft.com/office/word/2010/wordprocessingGroup" xmlns:wpi="http://schemas.microsoft.com/office/word/2010/wordprocessingInk" xmlns:wne="http://schemas.microsoft.com/office/word/2006/wordml" xmlns:wps="http://schemas.microsoft.com/office/word/2010/wordprocessingShape" mc:Ignorable="w14 w15 w16se w16cid w16 w16cex w16sdtdh w16du wp14">
   <w:body>
     <w:p>
       <w:pPr>
@@ -104,7 +104,10 @@
         </w:numPr>
       </w:pPr>
       <w:r>
-        <w:t>Remove link to optimal bidding in Session 9 slides</w:t>
+        <w:t xml:space="preserve">Remove link to optimal bidding in Session 9 </w:t>
+      </w:r>
+      <w:r>
+        <w:t>canvas page</w:t>
       </w:r>
     </w:p>
     <w:p>
@@ -176,6 +179,89 @@
     <w:p>
       <w:r>
         <w:t>Quizzes can be moderated to allow extra time for each student, but only after it has been published.</w:t>
+      </w:r>
+    </w:p>
+    <w:p/>
+    <w:p>
+      <w:r>
+        <w:t>Browser notes:</w:t>
+      </w:r>
+    </w:p>
+    <w:p>
+      <w:pPr>
+        <w:pStyle w:val="ListParagraph"/>
+        <w:numPr>
+          <w:ilvl w:val="0"/>
+          <w:numId w:val="5"/>
+        </w:numPr>
+      </w:pPr>
+      <w:r>
+        <w:t>Plotly slides work best in Firefox.  Chrome does not display hover data correctly.</w:t>
+      </w:r>
+    </w:p>
+    <w:p>
+      <w:pPr>
+        <w:pStyle w:val="ListParagraph"/>
+        <w:numPr>
+          <w:ilvl w:val="0"/>
+          <w:numId w:val="5"/>
+        </w:numPr>
+      </w:pPr>
+      <w:r>
+        <w:t xml:space="preserve">can log into Colab using </w:t>
+      </w:r>
+      <w:hyperlink r:id="rId5" w:history="1">
+        <w:r>
+          <w:rPr>
+            <w:rStyle w:val="Hyperlink"/>
+          </w:rPr>
+          <w:t>kpc2@rice.edu</w:t>
+        </w:r>
+      </w:hyperlink>
+    </w:p>
+    <w:p/>
+    <w:p>
+      <w:r>
+        <w:t>Quarto notes:</w:t>
+      </w:r>
+    </w:p>
+    <w:p>
+      <w:pPr>
+        <w:pStyle w:val="ListParagraph"/>
+        <w:numPr>
+          <w:ilvl w:val="0"/>
+          <w:numId w:val="6"/>
+        </w:numPr>
+      </w:pPr>
+      <w:r>
+        <w:t>Needed to `pip install jupyterlab` on new machine (Jan 2025)</w:t>
+      </w:r>
+      <w:r>
+        <w:t xml:space="preserve"> (yaml issue)</w:t>
+      </w:r>
+    </w:p>
+    <w:p>
+      <w:pPr>
+        <w:pStyle w:val="ListParagraph"/>
+        <w:numPr>
+          <w:ilvl w:val="0"/>
+          <w:numId w:val="6"/>
+        </w:numPr>
+      </w:pPr>
+      <w:r>
+        <w:t xml:space="preserve">Can run `quarto check` to </w:t>
+      </w:r>
+    </w:p>
+    <w:p>
+      <w:pPr>
+        <w:pStyle w:val="ListParagraph"/>
+        <w:numPr>
+          <w:ilvl w:val="0"/>
+          <w:numId w:val="6"/>
+        </w:numPr>
+      </w:pPr>
+      <w:r>
+        <w:t>Can run `conda list` to see installed packages</w:t>
       </w:r>
     </w:p>
     <w:p/>
@@ -236,16 +322,10 @@
     </w:p>
     <w:p>
       <w:r>
-        <w:t>Happy new year!  I hope you</w:t>
-      </w:r>
-      <w:r>
-        <w:t>’re</w:t>
-      </w:r>
-      <w:r>
-        <w:t xml:space="preserve"> ha</w:t>
-      </w:r>
-      <w:r>
-        <w:t>ving</w:t>
+        <w:t xml:space="preserve">Happy new year!  I hope </w:t>
+      </w:r>
+      <w:r>
+        <w:t>you’ve had</w:t>
       </w:r>
       <w:r>
         <w:t xml:space="preserve"> a restful break.  I look forward to meeting you </w:t>
@@ -284,7 +364,7 @@
       <w:r>
         <w:t xml:space="preserve"> Python.  I am assuming that you have zero Python experience.  To that end, I've put together a brief </w:t>
       </w:r>
-      <w:hyperlink r:id="rId5" w:tgtFrame="_blank" w:history="1">
+      <w:hyperlink r:id="rId6" w:tgtFrame="_blank" w:history="1">
         <w:r>
           <w:rPr>
             <w:rStyle w:val="Hyperlink"/>
@@ -311,7 +391,7 @@
       <w:r>
         <w:t> notebook on </w:t>
       </w:r>
-      <w:hyperlink r:id="rId6" w:tgtFrame="_blank" w:history="1">
+      <w:hyperlink r:id="rId7" w:tgtFrame="_blank" w:history="1">
         <w:r>
           <w:rPr>
             <w:rStyle w:val="Hyperlink"/>
@@ -466,7 +546,7 @@
 </file>
 
 <file path=word/numbering.xml><?xml version="1.0" encoding="utf-8"?>
-<w:numbering xmlns:wpc="http://schemas.microsoft.com/office/word/2010/wordprocessingCanvas" xmlns:cx="http://schemas.microsoft.com/office/drawing/2014/chartex" xmlns:cx1="http://schemas.microsoft.com/office/drawing/2015/9/8/chartex" xmlns:cx2="http://schemas.microsoft.com/office/drawing/2015/10/21/chartex" xmlns:cx3="http://schemas.microsoft.com/office/drawing/2016/5/9/chartex" xmlns:cx4="http://schemas.microsoft.com/office/drawing/2016/5/10/chartex" xmlns:cx5="http://schemas.microsoft.com/office/drawing/2016/5/11/chartex" xmlns:cx6="http://schemas.microsoft.com/office/drawing/2016/5/12/chartex" xmlns:cx7="http://schemas.microsoft.com/office/drawing/2016/5/13/chartex" xmlns:cx8="http://schemas.microsoft.com/office/drawing/2016/5/14/chartex" xmlns:mc="http://schemas.openxmlformats.org/markup-compatibility/2006" xmlns:aink="http://schemas.microsoft.com/office/drawing/2016/ink" xmlns:am3d="http://schemas.microsoft.com/office/drawing/2017/model3d" xmlns:o="urn:schemas-microsoft-com:office:office" xmlns:oel="http://schemas.microsoft.com/office/2019/extlst" xmlns:r="http://schemas.openxmlformats.org/officeDocument/2006/relationships" xmlns:m="http://schemas.openxmlformats.org/officeDocument/2006/math" xmlns:v="urn:schemas-microsoft-com:vml" xmlns:wp14="http://schemas.microsoft.com/office/word/2010/wordprocessingDrawing" xmlns:wp="http://schemas.openxmlformats.org/drawingml/2006/wordprocessingDrawing" xmlns:w10="urn:schemas-microsoft-com:office:word" xmlns:w="http://schemas.openxmlformats.org/wordprocessingml/2006/main" xmlns:w14="http://schemas.microsoft.com/office/word/2010/wordml" xmlns:w15="http://schemas.microsoft.com/office/word/2012/wordml" xmlns:w16cex="http://schemas.microsoft.com/office/word/2018/wordml/cex" xmlns:w16cid="http://schemas.microsoft.com/office/word/2016/wordml/cid" xmlns:w16="http://schemas.microsoft.com/office/word/2018/wordml" xmlns:w16du="http://schemas.microsoft.com/office/word/2023/wordml/word16du" xmlns:w16sdtdh="http://schemas.microsoft.com/office/word/2020/wordml/sdtdatahash" xmlns:w16sdtfl="http://schemas.microsoft.com/office/word/2024/wordml/sdtformatlock" xmlns:w16se="http://schemas.microsoft.com/office/word/2015/wordml/symex" xmlns:wpg="http://schemas.microsoft.com/office/word/2010/wordprocessingGroup" xmlns:wpi="http://schemas.microsoft.com/office/word/2010/wordprocessingInk" xmlns:wne="http://schemas.microsoft.com/office/word/2006/wordml" xmlns:wps="http://schemas.microsoft.com/office/word/2010/wordprocessingShape" mc:Ignorable="w14 w15 w16se w16cid w16 w16cex w16sdtdh w16sdtfl w16du wp14">
+<w:numbering xmlns:wpc="http://schemas.microsoft.com/office/word/2010/wordprocessingCanvas" xmlns:cx="http://schemas.microsoft.com/office/drawing/2014/chartex" xmlns:cx1="http://schemas.microsoft.com/office/drawing/2015/9/8/chartex" xmlns:cx2="http://schemas.microsoft.com/office/drawing/2015/10/21/chartex" xmlns:cx3="http://schemas.microsoft.com/office/drawing/2016/5/9/chartex" xmlns:cx4="http://schemas.microsoft.com/office/drawing/2016/5/10/chartex" xmlns:cx5="http://schemas.microsoft.com/office/drawing/2016/5/11/chartex" xmlns:cx6="http://schemas.microsoft.com/office/drawing/2016/5/12/chartex" xmlns:cx7="http://schemas.microsoft.com/office/drawing/2016/5/13/chartex" xmlns:cx8="http://schemas.microsoft.com/office/drawing/2016/5/14/chartex" xmlns:mc="http://schemas.openxmlformats.org/markup-compatibility/2006" xmlns:aink="http://schemas.microsoft.com/office/drawing/2016/ink" xmlns:am3d="http://schemas.microsoft.com/office/drawing/2017/model3d" xmlns:o="urn:schemas-microsoft-com:office:office" xmlns:oel="http://schemas.microsoft.com/office/2019/extlst" xmlns:r="http://schemas.openxmlformats.org/officeDocument/2006/relationships" xmlns:m="http://schemas.openxmlformats.org/officeDocument/2006/math" xmlns:v="urn:schemas-microsoft-com:vml" xmlns:wp14="http://schemas.microsoft.com/office/word/2010/wordprocessingDrawing" xmlns:wp="http://schemas.openxmlformats.org/drawingml/2006/wordprocessingDrawing" xmlns:w10="urn:schemas-microsoft-com:office:word" xmlns:w="http://schemas.openxmlformats.org/wordprocessingml/2006/main" xmlns:w14="http://schemas.microsoft.com/office/word/2010/wordml" xmlns:w15="http://schemas.microsoft.com/office/word/2012/wordml" xmlns:w16cex="http://schemas.microsoft.com/office/word/2018/wordml/cex" xmlns:w16cid="http://schemas.microsoft.com/office/word/2016/wordml/cid" xmlns:w16="http://schemas.microsoft.com/office/word/2018/wordml" xmlns:w16du="http://schemas.microsoft.com/office/word/2023/wordml/word16du" xmlns:w16sdtdh="http://schemas.microsoft.com/office/word/2020/wordml/sdtdatahash" xmlns:w16se="http://schemas.microsoft.com/office/word/2015/wordml/symex" xmlns:wpg="http://schemas.microsoft.com/office/word/2010/wordprocessingGroup" xmlns:wpi="http://schemas.microsoft.com/office/word/2010/wordprocessingInk" xmlns:wne="http://schemas.microsoft.com/office/word/2006/wordml" xmlns:wps="http://schemas.microsoft.com/office/word/2010/wordprocessingShape" mc:Ignorable="w14 w15 w16se w16cid w16 w16cex w16sdtdh w16du wp14">
   <w:abstractNum w:abstractNumId="0" w15:restartNumberingAfterBreak="0">
     <w:nsid w:val="00607E2A"/>
     <w:multiLevelType w:val="hybridMultilevel"/>
@@ -557,6 +637,119 @@
     </w:lvl>
   </w:abstractNum>
   <w:abstractNum w:abstractNumId="1" w15:restartNumberingAfterBreak="0">
+    <w:nsid w:val="01F828F9"/>
+    <w:multiLevelType w:val="hybridMultilevel"/>
+    <w:tmpl w:val="0FD83032"/>
+    <w:lvl w:ilvl="0" w:tplc="04090001">
+      <w:start w:val="1"/>
+      <w:numFmt w:val="bullet"/>
+      <w:lvlText w:val=""/>
+      <w:lvlJc w:val="left"/>
+      <w:pPr>
+        <w:ind w:left="720" w:hanging="360"/>
+      </w:pPr>
+      <w:rPr>
+        <w:rFonts w:ascii="Symbol" w:hAnsi="Symbol" w:hint="default"/>
+      </w:rPr>
+    </w:lvl>
+    <w:lvl w:ilvl="1" w:tplc="04090003" w:tentative="1">
+      <w:start w:val="1"/>
+      <w:numFmt w:val="bullet"/>
+      <w:lvlText w:val="o"/>
+      <w:lvlJc w:val="left"/>
+      <w:pPr>
+        <w:ind w:left="1440" w:hanging="360"/>
+      </w:pPr>
+      <w:rPr>
+        <w:rFonts w:ascii="Courier New" w:hAnsi="Courier New" w:cs="Courier New" w:hint="default"/>
+      </w:rPr>
+    </w:lvl>
+    <w:lvl w:ilvl="2" w:tplc="04090005" w:tentative="1">
+      <w:start w:val="1"/>
+      <w:numFmt w:val="bullet"/>
+      <w:lvlText w:val=""/>
+      <w:lvlJc w:val="left"/>
+      <w:pPr>
+        <w:ind w:left="2160" w:hanging="360"/>
+      </w:pPr>
+      <w:rPr>
+        <w:rFonts w:ascii="Wingdings" w:hAnsi="Wingdings" w:hint="default"/>
+      </w:rPr>
+    </w:lvl>
+    <w:lvl w:ilvl="3" w:tplc="04090001" w:tentative="1">
+      <w:start w:val="1"/>
+      <w:numFmt w:val="bullet"/>
+      <w:lvlText w:val=""/>
+      <w:lvlJc w:val="left"/>
+      <w:pPr>
+        <w:ind w:left="2880" w:hanging="360"/>
+      </w:pPr>
+      <w:rPr>
+        <w:rFonts w:ascii="Symbol" w:hAnsi="Symbol" w:hint="default"/>
+      </w:rPr>
+    </w:lvl>
+    <w:lvl w:ilvl="4" w:tplc="04090003" w:tentative="1">
+      <w:start w:val="1"/>
+      <w:numFmt w:val="bullet"/>
+      <w:lvlText w:val="o"/>
+      <w:lvlJc w:val="left"/>
+      <w:pPr>
+        <w:ind w:left="3600" w:hanging="360"/>
+      </w:pPr>
+      <w:rPr>
+        <w:rFonts w:ascii="Courier New" w:hAnsi="Courier New" w:cs="Courier New" w:hint="default"/>
+      </w:rPr>
+    </w:lvl>
+    <w:lvl w:ilvl="5" w:tplc="04090005" w:tentative="1">
+      <w:start w:val="1"/>
+      <w:numFmt w:val="bullet"/>
+      <w:lvlText w:val=""/>
+      <w:lvlJc w:val="left"/>
+      <w:pPr>
+        <w:ind w:left="4320" w:hanging="360"/>
+      </w:pPr>
+      <w:rPr>
+        <w:rFonts w:ascii="Wingdings" w:hAnsi="Wingdings" w:hint="default"/>
+      </w:rPr>
+    </w:lvl>
+    <w:lvl w:ilvl="6" w:tplc="04090001" w:tentative="1">
+      <w:start w:val="1"/>
+      <w:numFmt w:val="bullet"/>
+      <w:lvlText w:val=""/>
+      <w:lvlJc w:val="left"/>
+      <w:pPr>
+        <w:ind w:left="5040" w:hanging="360"/>
+      </w:pPr>
+      <w:rPr>
+        <w:rFonts w:ascii="Symbol" w:hAnsi="Symbol" w:hint="default"/>
+      </w:rPr>
+    </w:lvl>
+    <w:lvl w:ilvl="7" w:tplc="04090003" w:tentative="1">
+      <w:start w:val="1"/>
+      <w:numFmt w:val="bullet"/>
+      <w:lvlText w:val="o"/>
+      <w:lvlJc w:val="left"/>
+      <w:pPr>
+        <w:ind w:left="5760" w:hanging="360"/>
+      </w:pPr>
+      <w:rPr>
+        <w:rFonts w:ascii="Courier New" w:hAnsi="Courier New" w:cs="Courier New" w:hint="default"/>
+      </w:rPr>
+    </w:lvl>
+    <w:lvl w:ilvl="8" w:tplc="04090005" w:tentative="1">
+      <w:start w:val="1"/>
+      <w:numFmt w:val="bullet"/>
+      <w:lvlText w:val=""/>
+      <w:lvlJc w:val="left"/>
+      <w:pPr>
+        <w:ind w:left="6480" w:hanging="360"/>
+      </w:pPr>
+      <w:rPr>
+        <w:rFonts w:ascii="Wingdings" w:hAnsi="Wingdings" w:hint="default"/>
+      </w:rPr>
+    </w:lvl>
+  </w:abstractNum>
+  <w:abstractNum w:abstractNumId="2" w15:restartNumberingAfterBreak="0">
     <w:nsid w:val="19AC1FBD"/>
     <w:multiLevelType w:val="hybridMultilevel"/>
     <w:tmpl w:val="1AD0EF8A"/>
@@ -645,7 +838,120 @@
       </w:pPr>
     </w:lvl>
   </w:abstractNum>
-  <w:abstractNum w:abstractNumId="2" w15:restartNumberingAfterBreak="0">
+  <w:abstractNum w:abstractNumId="3" w15:restartNumberingAfterBreak="0">
+    <w:nsid w:val="29D917AE"/>
+    <w:multiLevelType w:val="hybridMultilevel"/>
+    <w:tmpl w:val="6A968A3A"/>
+    <w:lvl w:ilvl="0" w:tplc="04090001">
+      <w:start w:val="1"/>
+      <w:numFmt w:val="bullet"/>
+      <w:lvlText w:val=""/>
+      <w:lvlJc w:val="left"/>
+      <w:pPr>
+        <w:ind w:left="720" w:hanging="360"/>
+      </w:pPr>
+      <w:rPr>
+        <w:rFonts w:ascii="Symbol" w:hAnsi="Symbol" w:hint="default"/>
+      </w:rPr>
+    </w:lvl>
+    <w:lvl w:ilvl="1" w:tplc="04090003" w:tentative="1">
+      <w:start w:val="1"/>
+      <w:numFmt w:val="bullet"/>
+      <w:lvlText w:val="o"/>
+      <w:lvlJc w:val="left"/>
+      <w:pPr>
+        <w:ind w:left="1440" w:hanging="360"/>
+      </w:pPr>
+      <w:rPr>
+        <w:rFonts w:ascii="Courier New" w:hAnsi="Courier New" w:cs="Courier New" w:hint="default"/>
+      </w:rPr>
+    </w:lvl>
+    <w:lvl w:ilvl="2" w:tplc="04090005" w:tentative="1">
+      <w:start w:val="1"/>
+      <w:numFmt w:val="bullet"/>
+      <w:lvlText w:val=""/>
+      <w:lvlJc w:val="left"/>
+      <w:pPr>
+        <w:ind w:left="2160" w:hanging="360"/>
+      </w:pPr>
+      <w:rPr>
+        <w:rFonts w:ascii="Wingdings" w:hAnsi="Wingdings" w:hint="default"/>
+      </w:rPr>
+    </w:lvl>
+    <w:lvl w:ilvl="3" w:tplc="04090001" w:tentative="1">
+      <w:start w:val="1"/>
+      <w:numFmt w:val="bullet"/>
+      <w:lvlText w:val=""/>
+      <w:lvlJc w:val="left"/>
+      <w:pPr>
+        <w:ind w:left="2880" w:hanging="360"/>
+      </w:pPr>
+      <w:rPr>
+        <w:rFonts w:ascii="Symbol" w:hAnsi="Symbol" w:hint="default"/>
+      </w:rPr>
+    </w:lvl>
+    <w:lvl w:ilvl="4" w:tplc="04090003" w:tentative="1">
+      <w:start w:val="1"/>
+      <w:numFmt w:val="bullet"/>
+      <w:lvlText w:val="o"/>
+      <w:lvlJc w:val="left"/>
+      <w:pPr>
+        <w:ind w:left="3600" w:hanging="360"/>
+      </w:pPr>
+      <w:rPr>
+        <w:rFonts w:ascii="Courier New" w:hAnsi="Courier New" w:cs="Courier New" w:hint="default"/>
+      </w:rPr>
+    </w:lvl>
+    <w:lvl w:ilvl="5" w:tplc="04090005" w:tentative="1">
+      <w:start w:val="1"/>
+      <w:numFmt w:val="bullet"/>
+      <w:lvlText w:val=""/>
+      <w:lvlJc w:val="left"/>
+      <w:pPr>
+        <w:ind w:left="4320" w:hanging="360"/>
+      </w:pPr>
+      <w:rPr>
+        <w:rFonts w:ascii="Wingdings" w:hAnsi="Wingdings" w:hint="default"/>
+      </w:rPr>
+    </w:lvl>
+    <w:lvl w:ilvl="6" w:tplc="04090001" w:tentative="1">
+      <w:start w:val="1"/>
+      <w:numFmt w:val="bullet"/>
+      <w:lvlText w:val=""/>
+      <w:lvlJc w:val="left"/>
+      <w:pPr>
+        <w:ind w:left="5040" w:hanging="360"/>
+      </w:pPr>
+      <w:rPr>
+        <w:rFonts w:ascii="Symbol" w:hAnsi="Symbol" w:hint="default"/>
+      </w:rPr>
+    </w:lvl>
+    <w:lvl w:ilvl="7" w:tplc="04090003" w:tentative="1">
+      <w:start w:val="1"/>
+      <w:numFmt w:val="bullet"/>
+      <w:lvlText w:val="o"/>
+      <w:lvlJc w:val="left"/>
+      <w:pPr>
+        <w:ind w:left="5760" w:hanging="360"/>
+      </w:pPr>
+      <w:rPr>
+        <w:rFonts w:ascii="Courier New" w:hAnsi="Courier New" w:cs="Courier New" w:hint="default"/>
+      </w:rPr>
+    </w:lvl>
+    <w:lvl w:ilvl="8" w:tplc="04090005" w:tentative="1">
+      <w:start w:val="1"/>
+      <w:numFmt w:val="bullet"/>
+      <w:lvlText w:val=""/>
+      <w:lvlJc w:val="left"/>
+      <w:pPr>
+        <w:ind w:left="6480" w:hanging="360"/>
+      </w:pPr>
+      <w:rPr>
+        <w:rFonts w:ascii="Wingdings" w:hAnsi="Wingdings" w:hint="default"/>
+      </w:rPr>
+    </w:lvl>
+  </w:abstractNum>
+  <w:abstractNum w:abstractNumId="4" w15:restartNumberingAfterBreak="0">
     <w:nsid w:val="534A146F"/>
     <w:multiLevelType w:val="hybridMultilevel"/>
     <w:tmpl w:val="C0F27EEE"/>
@@ -734,7 +1040,7 @@
       </w:pPr>
     </w:lvl>
   </w:abstractNum>
-  <w:abstractNum w:abstractNumId="3" w15:restartNumberingAfterBreak="0">
+  <w:abstractNum w:abstractNumId="5" w15:restartNumberingAfterBreak="0">
     <w:nsid w:val="5DB12C86"/>
     <w:multiLevelType w:val="hybridMultilevel"/>
     <w:tmpl w:val="1AD0EF8A"/>
@@ -824,22 +1130,28 @@
     </w:lvl>
   </w:abstractNum>
   <w:num w:numId="1" w16cid:durableId="1576165856">
-    <w:abstractNumId w:val="3"/>
+    <w:abstractNumId w:val="5"/>
   </w:num>
   <w:num w:numId="2" w16cid:durableId="1835098901">
-    <w:abstractNumId w:val="2"/>
+    <w:abstractNumId w:val="4"/>
   </w:num>
   <w:num w:numId="3" w16cid:durableId="1391610738">
-    <w:abstractNumId w:val="1"/>
+    <w:abstractNumId w:val="2"/>
   </w:num>
   <w:num w:numId="4" w16cid:durableId="488986929">
     <w:abstractNumId w:val="0"/>
+  </w:num>
+  <w:num w:numId="5" w16cid:durableId="2048338212">
+    <w:abstractNumId w:val="1"/>
+  </w:num>
+  <w:num w:numId="6" w16cid:durableId="1615479225">
+    <w:abstractNumId w:val="3"/>
   </w:num>
 </w:numbering>
 </file>
 
 <file path=word/styles.xml><?xml version="1.0" encoding="utf-8"?>
-<w:styles xmlns:mc="http://schemas.openxmlformats.org/markup-compatibility/2006" xmlns:r="http://schemas.openxmlformats.org/officeDocument/2006/relationships" xmlns:w="http://schemas.openxmlformats.org/wordprocessingml/2006/main" xmlns:w14="http://schemas.microsoft.com/office/word/2010/wordml" xmlns:w15="http://schemas.microsoft.com/office/word/2012/wordml" xmlns:w16cex="http://schemas.microsoft.com/office/word/2018/wordml/cex" xmlns:w16cid="http://schemas.microsoft.com/office/word/2016/wordml/cid" xmlns:w16="http://schemas.microsoft.com/office/word/2018/wordml" xmlns:w16du="http://schemas.microsoft.com/office/word/2023/wordml/word16du" xmlns:w16sdtdh="http://schemas.microsoft.com/office/word/2020/wordml/sdtdatahash" xmlns:w16sdtfl="http://schemas.microsoft.com/office/word/2024/wordml/sdtformatlock" xmlns:w16se="http://schemas.microsoft.com/office/word/2015/wordml/symex" mc:Ignorable="w14 w15 w16se w16cid w16 w16cex w16sdtdh w16sdtfl w16du">
+<w:styles xmlns:mc="http://schemas.openxmlformats.org/markup-compatibility/2006" xmlns:r="http://schemas.openxmlformats.org/officeDocument/2006/relationships" xmlns:w="http://schemas.openxmlformats.org/wordprocessingml/2006/main" xmlns:w14="http://schemas.microsoft.com/office/word/2010/wordml" xmlns:w15="http://schemas.microsoft.com/office/word/2012/wordml" xmlns:w16cex="http://schemas.microsoft.com/office/word/2018/wordml/cex" xmlns:w16cid="http://schemas.microsoft.com/office/word/2016/wordml/cid" xmlns:w16="http://schemas.microsoft.com/office/word/2018/wordml" xmlns:w16du="http://schemas.microsoft.com/office/word/2023/wordml/word16du" xmlns:w16sdtdh="http://schemas.microsoft.com/office/word/2020/wordml/sdtdatahash" xmlns:w16se="http://schemas.microsoft.com/office/word/2015/wordml/symex" mc:Ignorable="w14 w15 w16se w16cid w16 w16cex w16sdtdh w16du">
   <w:docDefaults>
     <w:rPrDefault>
       <w:rPr>
@@ -1441,6 +1753,7 @@
   <w:style w:type="character" w:default="1" w:styleId="DefaultParagraphFont">
     <w:name w:val="Default Paragraph Font"/>
     <w:uiPriority w:val="1"/>
+    <w:semiHidden/>
     <w:unhideWhenUsed/>
   </w:style>
   <w:style w:type="table" w:default="1" w:styleId="TableNormal">

</xml_diff>